<commit_message>
Dorađen engleski TIA dokument
(cherry picked from commit 4144664ddcd97215b669e8334e7b729e0a205367)
</commit_message>
<xml_diff>
--- a/assets/word/en/ps_export_template_tia.docx
+++ b/assets/word/en/ps_export_template_tia.docx
@@ -8993,125 +8993,168 @@
               </w:rPr>
               <w:t xml:space="preserve"> </w:t>
             </w:r>
-            <w:proofErr w:type="spellStart"/>
-            <w:r>
-              <w:rPr>
-                <w:rFonts w:ascii="Times New Roman" w:hAnsi="Times New Roman" w:cs="Times New Roman"/>
-                <w:sz w:val="24"/>
-                <w:szCs w:val="24"/>
-                <w:lang w:val="hr-HR"/>
-              </w:rPr>
-              <w:t>four</w:t>
-            </w:r>
-            <w:proofErr w:type="spellEnd"/>
-            <w:r>
-              <w:rPr>
-                <w:rFonts w:ascii="Times New Roman" w:hAnsi="Times New Roman" w:cs="Times New Roman"/>
-                <w:sz w:val="24"/>
-                <w:szCs w:val="24"/>
-                <w:lang w:val="hr-HR"/>
-              </w:rPr>
-              <w:t xml:space="preserve"> European </w:t>
-            </w:r>
-            <w:proofErr w:type="spellStart"/>
-            <w:r>
-              <w:rPr>
-                <w:rFonts w:ascii="Times New Roman" w:hAnsi="Times New Roman" w:cs="Times New Roman"/>
-                <w:sz w:val="24"/>
-                <w:szCs w:val="24"/>
-                <w:lang w:val="hr-HR"/>
-              </w:rPr>
-              <w:t>fundamental</w:t>
-            </w:r>
-            <w:proofErr w:type="spellEnd"/>
-            <w:r>
-              <w:rPr>
-                <w:rFonts w:ascii="Times New Roman" w:hAnsi="Times New Roman" w:cs="Times New Roman"/>
-                <w:sz w:val="24"/>
-                <w:szCs w:val="24"/>
-                <w:lang w:val="hr-HR"/>
-              </w:rPr>
-              <w:t xml:space="preserve"> </w:t>
-            </w:r>
-            <w:proofErr w:type="spellStart"/>
-            <w:r>
-              <w:rPr>
-                <w:rFonts w:ascii="Times New Roman" w:hAnsi="Times New Roman" w:cs="Times New Roman"/>
-                <w:sz w:val="24"/>
-                <w:szCs w:val="24"/>
-                <w:lang w:val="hr-HR"/>
-              </w:rPr>
-              <w:t>guarantees</w:t>
-            </w:r>
-            <w:proofErr w:type="spellEnd"/>
-            <w:r>
-              <w:rPr>
-                <w:rFonts w:ascii="Times New Roman" w:hAnsi="Times New Roman" w:cs="Times New Roman"/>
-                <w:sz w:val="24"/>
-                <w:szCs w:val="24"/>
-                <w:lang w:val="hr-HR"/>
-              </w:rPr>
-              <w:t xml:space="preserve"> </w:t>
-            </w:r>
-            <w:proofErr w:type="spellStart"/>
-            <w:r>
-              <w:rPr>
-                <w:rFonts w:ascii="Times New Roman" w:hAnsi="Times New Roman" w:cs="Times New Roman"/>
-                <w:sz w:val="24"/>
-                <w:szCs w:val="24"/>
-                <w:lang w:val="hr-HR"/>
-              </w:rPr>
-              <w:t>respected</w:t>
-            </w:r>
-            <w:proofErr w:type="spellEnd"/>
-            <w:r>
-              <w:rPr>
-                <w:rFonts w:ascii="Times New Roman" w:hAnsi="Times New Roman" w:cs="Times New Roman"/>
-                <w:sz w:val="24"/>
-                <w:szCs w:val="24"/>
-                <w:lang w:val="hr-HR"/>
-              </w:rPr>
-              <w:t xml:space="preserve"> </w:t>
-            </w:r>
-            <w:proofErr w:type="spellStart"/>
-            <w:r>
-              <w:rPr>
-                <w:rFonts w:ascii="Times New Roman" w:hAnsi="Times New Roman" w:cs="Times New Roman"/>
-                <w:sz w:val="24"/>
-                <w:szCs w:val="24"/>
-                <w:lang w:val="hr-HR"/>
-              </w:rPr>
-              <w:t>by</w:t>
-            </w:r>
-            <w:proofErr w:type="spellEnd"/>
-            <w:r>
-              <w:rPr>
-                <w:rFonts w:ascii="Times New Roman" w:hAnsi="Times New Roman" w:cs="Times New Roman"/>
-                <w:sz w:val="24"/>
-                <w:szCs w:val="24"/>
-                <w:lang w:val="hr-HR"/>
-              </w:rPr>
-              <w:t xml:space="preserve"> </w:t>
-            </w:r>
-            <w:proofErr w:type="spellStart"/>
-            <w:r>
-              <w:rPr>
-                <w:rFonts w:ascii="Times New Roman" w:hAnsi="Times New Roman" w:cs="Times New Roman"/>
-                <w:sz w:val="24"/>
-                <w:szCs w:val="24"/>
-                <w:lang w:val="hr-HR"/>
-              </w:rPr>
-              <w:t>the</w:t>
-            </w:r>
-            <w:proofErr w:type="spellEnd"/>
-            <w:r>
-              <w:rPr>
-                <w:rFonts w:ascii="Times New Roman" w:hAnsi="Times New Roman" w:cs="Times New Roman"/>
-                <w:sz w:val="24"/>
-                <w:szCs w:val="24"/>
-                <w:lang w:val="hr-HR"/>
-              </w:rPr>
-              <w:t xml:space="preserve"> EDPB:</w:t>
+            <w:hyperlink r:id="rId11" w:history="1">
+              <w:proofErr w:type="spellStart"/>
+              <w:r>
+                <w:rPr>
+                  <w:rStyle w:val="Hiperveza"/>
+                  <w:rFonts w:ascii="Times New Roman" w:hAnsi="Times New Roman" w:cs="Times New Roman"/>
+                  <w:sz w:val="24"/>
+                  <w:szCs w:val="24"/>
+                  <w:lang w:val="hr-HR"/>
+                </w:rPr>
+                <w:t>four</w:t>
+              </w:r>
+              <w:proofErr w:type="spellEnd"/>
+              <w:r>
+                <w:rPr>
+                  <w:rStyle w:val="Hiperveza"/>
+                  <w:rFonts w:ascii="Times New Roman" w:hAnsi="Times New Roman" w:cs="Times New Roman"/>
+                  <w:sz w:val="24"/>
+                  <w:szCs w:val="24"/>
+                  <w:lang w:val="hr-HR"/>
+                </w:rPr>
+                <w:t xml:space="preserve"> European </w:t>
+              </w:r>
+              <w:proofErr w:type="spellStart"/>
+              <w:r>
+                <w:rPr>
+                  <w:rStyle w:val="Hiperveza"/>
+                  <w:rFonts w:ascii="Times New Roman" w:hAnsi="Times New Roman" w:cs="Times New Roman"/>
+                  <w:sz w:val="24"/>
+                  <w:szCs w:val="24"/>
+                  <w:lang w:val="hr-HR"/>
+                </w:rPr>
+                <w:t>fundamental</w:t>
+              </w:r>
+              <w:proofErr w:type="spellEnd"/>
+              <w:r>
+                <w:rPr>
+                  <w:rStyle w:val="Hiperveza"/>
+                  <w:rFonts w:ascii="Times New Roman" w:hAnsi="Times New Roman" w:cs="Times New Roman"/>
+                  <w:sz w:val="24"/>
+                  <w:szCs w:val="24"/>
+                  <w:lang w:val="hr-HR"/>
+                </w:rPr>
+                <w:t xml:space="preserve"> </w:t>
+              </w:r>
+              <w:proofErr w:type="spellStart"/>
+              <w:r>
+                <w:rPr>
+                  <w:rStyle w:val="Hiperveza"/>
+                  <w:rFonts w:ascii="Times New Roman" w:hAnsi="Times New Roman" w:cs="Times New Roman"/>
+                  <w:sz w:val="24"/>
+                  <w:szCs w:val="24"/>
+                  <w:lang w:val="hr-HR"/>
+                </w:rPr>
+                <w:t>guarantees</w:t>
+              </w:r>
+              <w:proofErr w:type="spellEnd"/>
+              <w:r>
+                <w:rPr>
+                  <w:rStyle w:val="Hiperveza"/>
+                  <w:rFonts w:ascii="Times New Roman" w:hAnsi="Times New Roman" w:cs="Times New Roman"/>
+                  <w:sz w:val="24"/>
+                  <w:szCs w:val="24"/>
+                  <w:lang w:val="hr-HR"/>
+                </w:rPr>
+                <w:t xml:space="preserve"> </w:t>
+              </w:r>
+              <w:proofErr w:type="spellStart"/>
+              <w:r>
+                <w:rPr>
+                  <w:rStyle w:val="Hiperveza"/>
+                  <w:rFonts w:ascii="Times New Roman" w:hAnsi="Times New Roman" w:cs="Times New Roman"/>
+                  <w:sz w:val="24"/>
+                  <w:szCs w:val="24"/>
+                  <w:lang w:val="hr-HR"/>
+                </w:rPr>
+                <w:t>respected</w:t>
+              </w:r>
+              <w:proofErr w:type="spellEnd"/>
+              <w:r>
+                <w:rPr>
+                  <w:rStyle w:val="Hiperveza"/>
+                  <w:rFonts w:ascii="Times New Roman" w:hAnsi="Times New Roman" w:cs="Times New Roman"/>
+                  <w:sz w:val="24"/>
+                  <w:szCs w:val="24"/>
+                  <w:lang w:val="hr-HR"/>
+                </w:rPr>
+                <w:t xml:space="preserve"> </w:t>
+              </w:r>
+              <w:proofErr w:type="spellStart"/>
+              <w:r>
+                <w:rPr>
+                  <w:rStyle w:val="Hiperveza"/>
+                  <w:rFonts w:ascii="Times New Roman" w:hAnsi="Times New Roman" w:cs="Times New Roman"/>
+                  <w:sz w:val="24"/>
+                  <w:szCs w:val="24"/>
+                  <w:lang w:val="hr-HR"/>
+                </w:rPr>
+                <w:t>by</w:t>
+              </w:r>
+              <w:proofErr w:type="spellEnd"/>
+              <w:r>
+                <w:rPr>
+                  <w:rStyle w:val="Hiperveza"/>
+                  <w:rFonts w:ascii="Times New Roman" w:hAnsi="Times New Roman" w:cs="Times New Roman"/>
+                  <w:sz w:val="24"/>
+                  <w:szCs w:val="24"/>
+                  <w:lang w:val="hr-HR"/>
+                </w:rPr>
+                <w:t xml:space="preserve"> </w:t>
+              </w:r>
+              <w:proofErr w:type="spellStart"/>
+              <w:r>
+                <w:rPr>
+                  <w:rStyle w:val="Hiperveza"/>
+                  <w:rFonts w:ascii="Times New Roman" w:hAnsi="Times New Roman" w:cs="Times New Roman"/>
+                  <w:sz w:val="24"/>
+                  <w:szCs w:val="24"/>
+                  <w:lang w:val="hr-HR"/>
+                </w:rPr>
+                <w:t>the</w:t>
+              </w:r>
+              <w:proofErr w:type="spellEnd"/>
+              <w:r>
+                <w:rPr>
+                  <w:rStyle w:val="Hiperveza"/>
+                  <w:rFonts w:ascii="Times New Roman" w:hAnsi="Times New Roman" w:cs="Times New Roman"/>
+                  <w:sz w:val="24"/>
+                  <w:szCs w:val="24"/>
+                  <w:lang w:val="hr-HR"/>
+                </w:rPr>
+                <w:t xml:space="preserve"> ED</w:t>
+              </w:r>
+              <w:r>
+                <w:rPr>
+                  <w:rStyle w:val="Hiperveza"/>
+                  <w:rFonts w:ascii="Times New Roman" w:hAnsi="Times New Roman" w:cs="Times New Roman"/>
+                  <w:sz w:val="24"/>
+                  <w:szCs w:val="24"/>
+                  <w:lang w:val="hr-HR"/>
+                </w:rPr>
+                <w:t>P</w:t>
+              </w:r>
+              <w:r>
+                <w:rPr>
+                  <w:rStyle w:val="Hiperveza"/>
+                  <w:rFonts w:ascii="Times New Roman" w:hAnsi="Times New Roman" w:cs="Times New Roman"/>
+                  <w:sz w:val="24"/>
+                  <w:szCs w:val="24"/>
+                  <w:lang w:val="hr-HR"/>
+                </w:rPr>
+                <w:t>B</w:t>
+              </w:r>
+            </w:hyperlink>
+            <w:r>
+              <w:rPr>
+                <w:rFonts w:ascii="Times New Roman" w:hAnsi="Times New Roman" w:cs="Times New Roman"/>
+                <w:sz w:val="24"/>
+                <w:szCs w:val="24"/>
+                <w:lang w:val="hr-HR"/>
+              </w:rPr>
+              <w:t>:</w:t>
             </w:r>
           </w:p>
           <w:p>
@@ -10008,7 +10051,7 @@
               </w:rPr>
               <w:t>(</w:t>
             </w:r>
-            <w:hyperlink r:id="rId11" w:history="1">
+            <w:hyperlink r:id="rId12" w:history="1">
               <w:r>
                 <w:rPr>
                   <w:rStyle w:val="Hiperveza"/>
@@ -10040,47 +10083,7 @@
                   <w:bCs/>
                   <w:sz w:val="22"/>
                 </w:rPr>
-                <w:t xml:space="preserve"> of possible safeguards proposed by the European Data P</w:t>
-              </w:r>
-              <w:r>
-                <w:rPr>
-                  <w:rStyle w:val="Hiperveza"/>
-                  <w:rFonts w:ascii="Times New Roman" w:hAnsi="Times New Roman" w:cs="Times New Roman"/>
-                  <w:b/>
-                  <w:bCs/>
-                  <w:sz w:val="22"/>
-                </w:rPr>
-                <w:t>r</w:t>
-              </w:r>
-              <w:r>
-                <w:rPr>
-                  <w:rStyle w:val="Hiperveza"/>
-                  <w:rFonts w:ascii="Times New Roman" w:hAnsi="Times New Roman" w:cs="Times New Roman"/>
-                  <w:b/>
-                  <w:bCs/>
-                  <w:sz w:val="22"/>
-                </w:rPr>
-                <w:t>otecti</w:t>
-              </w:r>
-              <w:r>
-                <w:rPr>
-                  <w:rStyle w:val="Hiperveza"/>
-                  <w:rFonts w:ascii="Times New Roman" w:hAnsi="Times New Roman" w:cs="Times New Roman"/>
-                  <w:b/>
-                  <w:bCs/>
-                  <w:sz w:val="22"/>
-                </w:rPr>
-                <w:t>o</w:t>
-              </w:r>
-              <w:r>
-                <w:rPr>
-                  <w:rStyle w:val="Hiperveza"/>
-                  <w:rFonts w:ascii="Times New Roman" w:hAnsi="Times New Roman" w:cs="Times New Roman"/>
-                  <w:b/>
-                  <w:bCs/>
-                  <w:sz w:val="22"/>
-                </w:rPr>
-                <w:t>n Board</w:t>
+                <w:t xml:space="preserve"> of possible safeguards proposed by the European Data Protection Board</w:t>
               </w:r>
             </w:hyperlink>
             <w:r>
@@ -10118,6 +10121,7 @@
                 <w:lang w:val="hr-HR"/>
               </w:rPr>
             </w:pPr>
+            <w:proofErr w:type="spellStart"/>
             <w:r>
               <w:rPr>
                 <w:rFonts w:ascii="Times New Roman" w:hAnsi="Times New Roman" w:cs="Times New Roman"/>
@@ -10126,8 +10130,9 @@
                 <w:szCs w:val="24"/>
                 <w:lang w:val="hr-HR"/>
               </w:rPr>
-              <w:t xml:space="preserve">Zaštitne mjere koje </w:t>
-            </w:r>
+              <w:t>Safeguard</w:t>
+            </w:r>
+            <w:proofErr w:type="spellEnd"/>
             <w:r>
               <w:rPr>
                 <w:rFonts w:ascii="Times New Roman" w:hAnsi="Times New Roman" w:cs="Times New Roman"/>
@@ -10136,8 +10141,9 @@
                 <w:szCs w:val="24"/>
                 <w:lang w:val="hr-HR"/>
               </w:rPr>
-              <w:t>će se</w:t>
-            </w:r>
+              <w:t xml:space="preserve"> to </w:t>
+            </w:r>
+            <w:proofErr w:type="spellStart"/>
             <w:r>
               <w:rPr>
                 <w:rFonts w:ascii="Times New Roman" w:hAnsi="Times New Roman" w:cs="Times New Roman"/>
@@ -10146,8 +10152,9 @@
                 <w:szCs w:val="24"/>
                 <w:lang w:val="hr-HR"/>
               </w:rPr>
-              <w:t xml:space="preserve"> prim</w:t>
-            </w:r>
+              <w:t>be</w:t>
+            </w:r>
+            <w:proofErr w:type="spellEnd"/>
             <w:r>
               <w:rPr>
                 <w:rFonts w:ascii="Times New Roman" w:hAnsi="Times New Roman" w:cs="Times New Roman"/>
@@ -10156,8 +10163,9 @@
                 <w:szCs w:val="24"/>
                 <w:lang w:val="hr-HR"/>
               </w:rPr>
-              <w:t>i</w:t>
-            </w:r>
+              <w:t xml:space="preserve"> </w:t>
+            </w:r>
+            <w:proofErr w:type="spellStart"/>
             <w:r>
               <w:rPr>
                 <w:rFonts w:ascii="Times New Roman" w:hAnsi="Times New Roman" w:cs="Times New Roman"/>
@@ -10166,8 +10174,9 @@
                 <w:szCs w:val="24"/>
                 <w:lang w:val="hr-HR"/>
               </w:rPr>
-              <w:t>jen</w:t>
-            </w:r>
+              <w:t>applied</w:t>
+            </w:r>
+            <w:proofErr w:type="spellEnd"/>
             <w:r>
               <w:rPr>
                 <w:rFonts w:ascii="Times New Roman" w:hAnsi="Times New Roman" w:cs="Times New Roman"/>
@@ -10176,7 +10185,7 @@
                 <w:szCs w:val="24"/>
                 <w:lang w:val="hr-HR"/>
               </w:rPr>
-              <w:t xml:space="preserve">iti </w:t>
+              <w:t xml:space="preserve"> </w:t>
             </w:r>
           </w:p>
         </w:tc>
@@ -11960,20 +11969,8 @@
           <w:szCs w:val="24"/>
           <w:lang w:val="hr-HR"/>
         </w:rPr>
-        <w:t xml:space="preserve"> </w:t>
+        <w:t xml:space="preserve"> by</w:t>
       </w:r>
-      <w:proofErr w:type="spellStart"/>
-      <w:r>
-        <w:rPr>
-          <w:rFonts w:ascii="Times New Roman" w:hAnsi="Times New Roman" w:cs="Times New Roman"/>
-          <w:bCs/>
-          <w:sz w:val="24"/>
-          <w:szCs w:val="24"/>
-          <w:lang w:val="hr-HR"/>
-        </w:rPr>
-        <w:t>by</w:t>
-      </w:r>
-      <w:proofErr w:type="spellEnd"/>
       <w:r>
         <w:rPr>
           <w:rFonts w:ascii="Times New Roman" w:hAnsi="Times New Roman" w:cs="Times New Roman"/>
@@ -12409,8 +12406,8 @@
       </w:pPr>
     </w:p>
     <w:sectPr>
-      <w:footerReference w:type="even" r:id="rId12"/>
-      <w:footerReference w:type="default" r:id="rId13"/>
+      <w:footerReference w:type="even" r:id="rId13"/>
+      <w:footerReference w:type="default" r:id="rId14"/>
       <w:pgSz w:w="11906" w:h="16838"/>
       <w:pgMar w:top="567" w:right="567" w:bottom="567" w:left="567" w:header="709" w:footer="709" w:gutter="0"/>
       <w:cols w:space="708"/>
@@ -16760,7 +16757,12 @@
 </file>
 
 <file path=customXml/item1.xml><?xml version="1.0" encoding="utf-8"?>
-<b:Sources xmlns:b="http://schemas.openxmlformats.org/officeDocument/2006/bibliography" xmlns="http://schemas.openxmlformats.org/officeDocument/2006/bibliography" SelectedStyle="\APASixthEditionOfficeOnline.xsl" StyleName="APA" Version="6"/>
+<?mso-contentType ?>
+<FormTemplates xmlns="http://schemas.microsoft.com/sharepoint/v3/contenttype/forms">
+  <Display>DocumentLibraryForm</Display>
+  <Edit>DocumentLibraryForm</Edit>
+  <New>DocumentLibraryForm</New>
+</FormTemplates>
 </file>
 
 <file path=customXml/item2.xml><?xml version="1.0" encoding="utf-8"?>
@@ -16938,12 +16940,7 @@
 </file>
 
 <file path=customXml/item3.xml><?xml version="1.0" encoding="utf-8"?>
-<?mso-contentType ?>
-<FormTemplates xmlns="http://schemas.microsoft.com/sharepoint/v3/contenttype/forms">
-  <Display>DocumentLibraryForm</Display>
-  <Edit>DocumentLibraryForm</Edit>
-  <New>DocumentLibraryForm</New>
-</FormTemplates>
+<b:Sources xmlns:b="http://schemas.openxmlformats.org/officeDocument/2006/bibliography" xmlns="http://schemas.openxmlformats.org/officeDocument/2006/bibliography" SelectedStyle="\APASixthEditionOfficeOnline.xsl" StyleName="APA" Version="6"/>
 </file>
 
 <file path=customXml/item4.xml><?xml version="1.0" encoding="utf-8"?>
@@ -16953,9 +16950,9 @@
 </file>
 
 <file path=customXml/itemProps1.xml><?xml version="1.0" encoding="utf-8"?>
-<ds:datastoreItem xmlns:ds="http://schemas.openxmlformats.org/officeDocument/2006/customXml" ds:itemID="{29A7543D-C484-4FE6-BB7A-7D040A644B9E}">
+<ds:datastoreItem xmlns:ds="http://schemas.openxmlformats.org/officeDocument/2006/customXml" ds:itemID="{6D261153-F2BC-41C8-AAB5-5E713FFB5CFE}">
   <ds:schemaRefs>
-    <ds:schemaRef ds:uri="http://schemas.openxmlformats.org/officeDocument/2006/bibliography"/>
+    <ds:schemaRef ds:uri="http://schemas.microsoft.com/sharepoint/v3/contenttype/forms"/>
   </ds:schemaRefs>
 </ds:datastoreItem>
 </file>
@@ -16979,9 +16976,9 @@
 </file>
 
 <file path=customXml/itemProps3.xml><?xml version="1.0" encoding="utf-8"?>
-<ds:datastoreItem xmlns:ds="http://schemas.openxmlformats.org/officeDocument/2006/customXml" ds:itemID="{6D261153-F2BC-41C8-AAB5-5E713FFB5CFE}">
+<ds:datastoreItem xmlns:ds="http://schemas.openxmlformats.org/officeDocument/2006/customXml" ds:itemID="{29A7543D-C484-4FE6-BB7A-7D040A644B9E}">
   <ds:schemaRefs>
-    <ds:schemaRef ds:uri="http://schemas.microsoft.com/sharepoint/v3/contenttype/forms"/>
+    <ds:schemaRef ds:uri="http://schemas.openxmlformats.org/officeDocument/2006/bibliography"/>
   </ds:schemaRefs>
 </ds:datastoreItem>
 </file>

</xml_diff>